<commit_message>
presentation mise a jour
</commit_message>
<xml_diff>
--- a/docs/Fonctionnalité alexandre.docx
+++ b/docs/Fonctionnalité alexandre.docx
@@ -1,6 +1,6 @@
 
 <file path=word/document.xml><?xml version="1.0" encoding="utf-8"?>
-<w:document xmlns:wpc="http://schemas.microsoft.com/office/word/2010/wordprocessingCanvas" xmlns:cx="http://schemas.microsoft.com/office/drawing/2014/chartex" xmlns:cx1="http://schemas.microsoft.com/office/drawing/2015/9/8/chartex" xmlns:mc="http://schemas.openxmlformats.org/markup-compatibility/2006" xmlns:o="urn:schemas-microsoft-com:office:office" xmlns:r="http://schemas.openxmlformats.org/officeDocument/2006/relationships" xmlns:m="http://schemas.openxmlformats.org/officeDocument/2006/math" xmlns:v="urn:schemas-microsoft-com:vml" xmlns:wp14="http://schemas.microsoft.com/office/word/2010/wordprocessingDrawing" xmlns:wp="http://schemas.openxmlformats.org/drawingml/2006/wordprocessingDrawing" xmlns:w10="urn:schemas-microsoft-com:office:word" xmlns:w="http://schemas.openxmlformats.org/wordprocessingml/2006/main" xmlns:w14="http://schemas.microsoft.com/office/word/2010/wordml" xmlns:w15="http://schemas.microsoft.com/office/word/2012/wordml" xmlns:w16se="http://schemas.microsoft.com/office/word/2015/wordml/symex" xmlns:wpg="http://schemas.microsoft.com/office/word/2010/wordprocessingGroup" xmlns:wpi="http://schemas.microsoft.com/office/word/2010/wordprocessingInk" xmlns:wne="http://schemas.microsoft.com/office/word/2006/wordml" xmlns:wps="http://schemas.microsoft.com/office/word/2010/wordprocessingShape" mc:Ignorable="w14 w15 w16se wp14">
+<w:document xmlns:wpc="http://schemas.microsoft.com/office/word/2010/wordprocessingCanvas" xmlns:mc="http://schemas.openxmlformats.org/markup-compatibility/2006" xmlns:o="urn:schemas-microsoft-com:office:office" xmlns:r="http://schemas.openxmlformats.org/officeDocument/2006/relationships" xmlns:m="http://schemas.openxmlformats.org/officeDocument/2006/math" xmlns:v="urn:schemas-microsoft-com:vml" xmlns:wp14="http://schemas.microsoft.com/office/word/2010/wordprocessingDrawing" xmlns:wp="http://schemas.openxmlformats.org/drawingml/2006/wordprocessingDrawing" xmlns:w10="urn:schemas-microsoft-com:office:word" xmlns:w="http://schemas.openxmlformats.org/wordprocessingml/2006/main" xmlns:w14="http://schemas.microsoft.com/office/word/2010/wordml" xmlns:w15="http://schemas.microsoft.com/office/word/2012/wordml" xmlns:wpg="http://schemas.microsoft.com/office/word/2010/wordprocessingGroup" xmlns:wpi="http://schemas.microsoft.com/office/word/2010/wordprocessingInk" xmlns:wne="http://schemas.microsoft.com/office/word/2006/wordml" xmlns:wps="http://schemas.microsoft.com/office/word/2010/wordprocessingShape" mc:Ignorable="w14 w15 wp14">
   <w:body>
     <w:p>
       <w:pPr>
@@ -8,6 +8,306 @@
           <w:lang w:val="fr-FR"/>
         </w:rPr>
       </w:pPr>
+    </w:p>
+    <w:p>
+      <w:pPr>
+        <w:rPr>
+          <w:lang w:val="fr-FR"/>
+        </w:rPr>
+      </w:pPr>
+      <w:r>
+        <w:rPr>
+          <w:lang w:val="fr-FR"/>
+        </w:rPr>
+        <w:t>Fonctionnalité :</w:t>
+      </w:r>
+    </w:p>
+    <w:p>
+      <w:pPr>
+        <w:rPr>
+          <w:lang w:val="fr-FR"/>
+        </w:rPr>
+      </w:pPr>
+    </w:p>
+    <w:p>
+      <w:pPr>
+        <w:ind w:left="1440"/>
+        <w:rPr>
+          <w:lang w:val="fr-FR"/>
+        </w:rPr>
+      </w:pPr>
+      <w:r>
+        <w:rPr>
+          <w:lang w:val="fr-FR"/>
+        </w:rPr>
+        <w:t>Inscription</w:t>
+      </w:r>
+    </w:p>
+    <w:p>
+      <w:pPr>
+        <w:ind w:left="1440"/>
+        <w:rPr>
+          <w:lang w:val="fr-FR"/>
+        </w:rPr>
+      </w:pPr>
+      <w:r>
+        <w:rPr>
+          <w:lang w:val="fr-FR"/>
+        </w:rPr>
+        <w:t>Connexion</w:t>
+      </w:r>
+    </w:p>
+    <w:p>
+      <w:pPr>
+        <w:ind w:left="1440"/>
+        <w:rPr>
+          <w:lang w:val="fr-FR"/>
+        </w:rPr>
+      </w:pPr>
+      <w:r>
+        <w:rPr>
+          <w:lang w:val="fr-FR"/>
+        </w:rPr>
+        <w:t>Déconnexion</w:t>
+      </w:r>
+    </w:p>
+    <w:p>
+      <w:pPr>
+        <w:ind w:left="1440"/>
+        <w:rPr>
+          <w:lang w:val="fr-FR"/>
+        </w:rPr>
+      </w:pPr>
+      <w:r>
+        <w:rPr>
+          <w:lang w:val="fr-FR"/>
+        </w:rPr>
+        <w:t>Mise à jour des informations</w:t>
+      </w:r>
+    </w:p>
+    <w:p>
+      <w:pPr>
+        <w:rPr>
+          <w:lang w:val="fr-FR"/>
+        </w:rPr>
+      </w:pPr>
+      <w:r>
+        <w:rPr>
+          <w:lang w:val="fr-FR"/>
+        </w:rPr>
+        <w:tab/>
+        <w:t>Partie administration</w:t>
+      </w:r>
+    </w:p>
+    <w:p>
+      <w:pPr>
+        <w:rPr>
+          <w:lang w:val="fr-FR"/>
+        </w:rPr>
+      </w:pPr>
+      <w:r>
+        <w:rPr>
+          <w:lang w:val="fr-FR"/>
+        </w:rPr>
+        <w:tab/>
+      </w:r>
+      <w:r>
+        <w:rPr>
+          <w:lang w:val="fr-FR"/>
+        </w:rPr>
+        <w:tab/>
+        <w:t>Affichage, modification et suppression des utilisateurs</w:t>
+      </w:r>
+    </w:p>
+    <w:p>
+      <w:pPr>
+        <w:rPr>
+          <w:lang w:val="fr-FR"/>
+        </w:rPr>
+      </w:pPr>
+      <w:r>
+        <w:rPr>
+          <w:lang w:val="fr-FR"/>
+        </w:rPr>
+        <w:tab/>
+      </w:r>
+      <w:r>
+        <w:rPr>
+          <w:lang w:val="fr-FR"/>
+        </w:rPr>
+        <w:tab/>
+        <w:t>Affichage, modification, validation et suppressions des recettes</w:t>
+      </w:r>
+    </w:p>
+    <w:p>
+      <w:pPr>
+        <w:rPr>
+          <w:lang w:val="fr-FR"/>
+        </w:rPr>
+      </w:pPr>
+      <w:r>
+        <w:rPr>
+          <w:lang w:val="fr-FR"/>
+        </w:rPr>
+        <w:tab/>
+      </w:r>
+      <w:r>
+        <w:rPr>
+          <w:lang w:val="fr-FR"/>
+        </w:rPr>
+        <w:tab/>
+        <w:t>Affichage, créations, et suppressions des thèmes</w:t>
+      </w:r>
+    </w:p>
+    <w:p>
+      <w:pPr>
+        <w:rPr>
+          <w:lang w:val="fr-FR"/>
+        </w:rPr>
+      </w:pPr>
+    </w:p>
+    <w:p>
+      <w:pPr>
+        <w:rPr>
+          <w:lang w:val="fr-FR"/>
+        </w:rPr>
+      </w:pPr>
+      <w:r>
+        <w:rPr>
+          <w:lang w:val="fr-FR"/>
+        </w:rPr>
+        <w:t>Problèmes :</w:t>
+      </w:r>
+    </w:p>
+    <w:p>
+      <w:pPr>
+        <w:rPr>
+          <w:lang w:val="fr-FR"/>
+        </w:rPr>
+      </w:pPr>
+      <w:r>
+        <w:rPr>
+          <w:lang w:val="fr-FR"/>
+        </w:rPr>
+        <w:t xml:space="preserve">Formulaire d’inscription et de connexion gérer en overlay coter front donc passage en </w:t>
+      </w:r>
+      <w:proofErr w:type="spellStart"/>
+      <w:r>
+        <w:rPr>
+          <w:lang w:val="fr-FR"/>
+        </w:rPr>
+        <w:t>js</w:t>
+      </w:r>
+      <w:proofErr w:type="spellEnd"/>
+      <w:r>
+        <w:rPr>
+          <w:lang w:val="fr-FR"/>
+        </w:rPr>
+        <w:t xml:space="preserve"> + </w:t>
+      </w:r>
+      <w:proofErr w:type="spellStart"/>
+      <w:r>
+        <w:rPr>
+          <w:lang w:val="fr-FR"/>
+        </w:rPr>
+        <w:t>ajax</w:t>
+      </w:r>
+      <w:proofErr w:type="spellEnd"/>
+      <w:r>
+        <w:rPr>
+          <w:lang w:val="fr-FR"/>
+        </w:rPr>
+        <w:t xml:space="preserve"> pour faire fonctionner les contrôleurs et renvoyer les erreurs</w:t>
+      </w:r>
+    </w:p>
+    <w:p>
+      <w:pPr>
+        <w:rPr>
+          <w:lang w:val="fr-FR"/>
+        </w:rPr>
+      </w:pPr>
+      <w:r>
+        <w:rPr>
+          <w:lang w:val="fr-FR"/>
+        </w:rPr>
+        <w:t>Envoie d’email pour valider le compte impossible car le port 25 est bloquer</w:t>
+      </w:r>
+      <w:r>
+        <w:rPr>
+          <w:lang w:val="fr-FR"/>
+        </w:rPr>
+        <w:t xml:space="preserve">, résolu avec le serveur de </w:t>
+      </w:r>
+      <w:proofErr w:type="spellStart"/>
+      <w:proofErr w:type="gramStart"/>
+      <w:r>
+        <w:rPr>
+          <w:lang w:val="fr-FR"/>
+        </w:rPr>
+        <w:t>frederic</w:t>
+      </w:r>
+      <w:proofErr w:type="spellEnd"/>
+      <w:r>
+        <w:rPr>
+          <w:lang w:val="fr-FR"/>
+        </w:rPr>
+        <w:t xml:space="preserve"> .</w:t>
+      </w:r>
+      <w:proofErr w:type="gramEnd"/>
+    </w:p>
+    <w:p>
+      <w:pPr>
+        <w:rPr>
+          <w:lang w:val="fr-FR"/>
+        </w:rPr>
+      </w:pPr>
+      <w:r>
+        <w:rPr>
+          <w:lang w:val="fr-FR"/>
+        </w:rPr>
+        <w:t xml:space="preserve">Mise </w:t>
+      </w:r>
+      <w:proofErr w:type="spellStart"/>
+      <w:r>
+        <w:rPr>
+          <w:lang w:val="fr-FR"/>
+        </w:rPr>
+        <w:t>a</w:t>
+      </w:r>
+      <w:proofErr w:type="spellEnd"/>
+      <w:r>
+        <w:rPr>
+          <w:lang w:val="fr-FR"/>
+        </w:rPr>
+        <w:t xml:space="preserve"> jour de recette en version réduite a complété cause manque de temps </w:t>
+      </w:r>
+    </w:p>
+    <w:p>
+      <w:pPr>
+        <w:rPr>
+          <w:lang w:val="fr-FR"/>
+        </w:rPr>
+      </w:pPr>
+    </w:p>
+    <w:p>
+      <w:pPr>
+        <w:rPr>
+          <w:lang w:val="fr-FR"/>
+        </w:rPr>
+      </w:pPr>
+    </w:p>
+    <w:p>
+      <w:pPr>
+        <w:rPr>
+          <w:lang w:val="fr-FR"/>
+        </w:rPr>
+      </w:pPr>
+      <w:r>
+        <w:rPr>
+          <w:lang w:val="fr-FR"/>
+        </w:rPr>
+        <w:t xml:space="preserve">Amélioration </w:t>
+      </w:r>
       <w:bookmarkStart w:id="0" w:name="_GoBack"/>
       <w:bookmarkEnd w:id="0"/>
     </w:p>
@@ -17,244 +317,95 @@
           <w:lang w:val="fr-FR"/>
         </w:rPr>
       </w:pPr>
-      <w:r>
-        <w:rPr>
-          <w:lang w:val="fr-FR"/>
-        </w:rPr>
-        <w:t>Fonctionnalité :</w:t>
-      </w:r>
-    </w:p>
-    <w:p>
-      <w:pPr>
-        <w:rPr>
-          <w:lang w:val="fr-FR"/>
-        </w:rPr>
-      </w:pPr>
-    </w:p>
-    <w:p>
-      <w:pPr>
-        <w:ind w:left="1440"/>
-        <w:rPr>
-          <w:lang w:val="fr-FR"/>
-        </w:rPr>
-      </w:pPr>
-      <w:r>
-        <w:rPr>
-          <w:lang w:val="fr-FR"/>
-        </w:rPr>
-        <w:t>Inscription</w:t>
-      </w:r>
-    </w:p>
-    <w:p>
-      <w:pPr>
-        <w:ind w:left="1440"/>
-        <w:rPr>
-          <w:lang w:val="fr-FR"/>
-        </w:rPr>
-      </w:pPr>
-      <w:r>
-        <w:rPr>
-          <w:lang w:val="fr-FR"/>
-        </w:rPr>
-        <w:t>Connexion</w:t>
-      </w:r>
-    </w:p>
-    <w:p>
-      <w:pPr>
-        <w:ind w:left="1440"/>
-        <w:rPr>
-          <w:lang w:val="fr-FR"/>
-        </w:rPr>
-      </w:pPr>
-      <w:r>
-        <w:rPr>
-          <w:lang w:val="fr-FR"/>
-        </w:rPr>
-        <w:t>Déconnexion</w:t>
-      </w:r>
-    </w:p>
-    <w:p>
-      <w:pPr>
-        <w:ind w:left="1440"/>
-        <w:rPr>
-          <w:lang w:val="fr-FR"/>
-        </w:rPr>
-      </w:pPr>
-      <w:r>
-        <w:rPr>
-          <w:lang w:val="fr-FR"/>
-        </w:rPr>
-        <w:t>Mise à jour des informations</w:t>
-      </w:r>
-    </w:p>
-    <w:p>
-      <w:pPr>
-        <w:rPr>
-          <w:lang w:val="fr-FR"/>
-        </w:rPr>
-      </w:pPr>
-      <w:r>
-        <w:rPr>
-          <w:lang w:val="fr-FR"/>
-        </w:rPr>
-        <w:tab/>
-        <w:t>Partie administration</w:t>
-      </w:r>
-    </w:p>
-    <w:p>
-      <w:pPr>
-        <w:rPr>
-          <w:lang w:val="fr-FR"/>
-        </w:rPr>
-      </w:pPr>
-      <w:r>
-        <w:rPr>
-          <w:lang w:val="fr-FR"/>
-        </w:rPr>
-        <w:tab/>
-      </w:r>
-      <w:r>
-        <w:rPr>
-          <w:lang w:val="fr-FR"/>
-        </w:rPr>
-        <w:tab/>
-        <w:t>Affichage, modification et suppression des utilisateurs</w:t>
-      </w:r>
-    </w:p>
-    <w:p>
-      <w:pPr>
-        <w:rPr>
-          <w:lang w:val="fr-FR"/>
-        </w:rPr>
-      </w:pPr>
-      <w:r>
-        <w:rPr>
-          <w:lang w:val="fr-FR"/>
-        </w:rPr>
-        <w:tab/>
-      </w:r>
-      <w:r>
-        <w:rPr>
-          <w:lang w:val="fr-FR"/>
-        </w:rPr>
-        <w:tab/>
-        <w:t>Affichage, modification, validation et suppressions des recettes</w:t>
-      </w:r>
-    </w:p>
-    <w:p>
-      <w:pPr>
-        <w:rPr>
-          <w:lang w:val="fr-FR"/>
-        </w:rPr>
-      </w:pPr>
-      <w:r>
-        <w:rPr>
-          <w:lang w:val="fr-FR"/>
-        </w:rPr>
-        <w:tab/>
-      </w:r>
-      <w:r>
-        <w:rPr>
-          <w:lang w:val="fr-FR"/>
-        </w:rPr>
-        <w:tab/>
-        <w:t>Affichage, créations, et suppressions des thèmes</w:t>
-      </w:r>
-    </w:p>
-    <w:p>
-      <w:pPr>
-        <w:rPr>
-          <w:lang w:val="fr-FR"/>
-        </w:rPr>
-      </w:pPr>
-    </w:p>
-    <w:p>
-      <w:pPr>
-        <w:rPr>
-          <w:lang w:val="fr-FR"/>
-        </w:rPr>
-      </w:pPr>
-      <w:r>
-        <w:rPr>
-          <w:lang w:val="fr-FR"/>
-        </w:rPr>
-        <w:t>Problèmes :</w:t>
-      </w:r>
-    </w:p>
-    <w:p>
-      <w:pPr>
-        <w:rPr>
-          <w:lang w:val="fr-FR"/>
-        </w:rPr>
-      </w:pPr>
-      <w:r>
-        <w:rPr>
-          <w:lang w:val="fr-FR"/>
-        </w:rPr>
-        <w:t xml:space="preserve">Formulaire d’inscription et de connexion gérer en overlay coter front donc passage en </w:t>
+    </w:p>
+    <w:p>
+      <w:pPr>
+        <w:rPr>
+          <w:lang w:val="fr-FR"/>
+        </w:rPr>
+      </w:pPr>
+      <w:r>
+        <w:rPr>
+          <w:lang w:val="fr-FR"/>
+        </w:rPr>
+        <w:t>Plus de sécurité au niveau du compte</w:t>
+      </w:r>
+    </w:p>
+    <w:p>
+      <w:pPr>
+        <w:rPr>
+          <w:lang w:val="fr-FR"/>
+        </w:rPr>
+      </w:pPr>
+      <w:r>
+        <w:rPr>
+          <w:lang w:val="fr-FR"/>
+        </w:rPr>
+        <w:t xml:space="preserve">Fonction de </w:t>
       </w:r>
       <w:proofErr w:type="spellStart"/>
       <w:r>
         <w:rPr>
           <w:lang w:val="fr-FR"/>
         </w:rPr>
-        <w:t>js</w:t>
+        <w:t>mdp</w:t>
       </w:r>
       <w:proofErr w:type="spellEnd"/>
       <w:r>
         <w:rPr>
           <w:lang w:val="fr-FR"/>
         </w:rPr>
-        <w:t xml:space="preserve"> + </w:t>
+        <w:t xml:space="preserve"> oublié en envoyant un </w:t>
       </w:r>
       <w:proofErr w:type="spellStart"/>
       <w:r>
         <w:rPr>
           <w:lang w:val="fr-FR"/>
         </w:rPr>
-        <w:t>ajax</w:t>
+        <w:t>mdp</w:t>
       </w:r>
       <w:proofErr w:type="spellEnd"/>
       <w:r>
         <w:rPr>
           <w:lang w:val="fr-FR"/>
         </w:rPr>
-        <w:t xml:space="preserve"> pour faire fonctionner les contrôleurs et renvoyer les erreurs</w:t>
-      </w:r>
-    </w:p>
-    <w:p>
-      <w:pPr>
-        <w:rPr>
-          <w:lang w:val="fr-FR"/>
-        </w:rPr>
-      </w:pPr>
-    </w:p>
-    <w:p>
-      <w:pPr>
-        <w:rPr>
-          <w:lang w:val="fr-FR"/>
-        </w:rPr>
-      </w:pPr>
-    </w:p>
-    <w:p>
-      <w:pPr>
-        <w:rPr>
-          <w:lang w:val="fr-FR"/>
-        </w:rPr>
-      </w:pPr>
-    </w:p>
-    <w:p>
-      <w:pPr>
-        <w:rPr>
-          <w:lang w:val="fr-FR"/>
-        </w:rPr>
-      </w:pPr>
-      <w:r>
-        <w:rPr>
-          <w:lang w:val="fr-FR"/>
-        </w:rPr>
-        <w:t>Envoie d’email pour valider le compte impossible car le port 25 est bloquer</w:t>
-      </w:r>
+        <w:t xml:space="preserve"> temporaire par email </w:t>
+      </w:r>
+      <w:proofErr w:type="spellStart"/>
+      <w:r>
+        <w:rPr>
+          <w:lang w:val="fr-FR"/>
+        </w:rPr>
+        <w:t>a</w:t>
+      </w:r>
+      <w:proofErr w:type="spellEnd"/>
+      <w:r>
+        <w:rPr>
+          <w:lang w:val="fr-FR"/>
+        </w:rPr>
+        <w:t xml:space="preserve"> la personne </w:t>
+      </w:r>
+    </w:p>
+    <w:p>
+      <w:pPr>
+        <w:rPr>
+          <w:lang w:val="fr-FR"/>
+        </w:rPr>
+      </w:pPr>
+    </w:p>
+    <w:p>
+      <w:pPr>
+        <w:rPr>
+          <w:lang w:val="fr-FR"/>
+        </w:rPr>
+      </w:pPr>
+    </w:p>
+    <w:p>
+      <w:pPr>
+        <w:rPr>
+          <w:lang w:val="fr-FR"/>
+        </w:rPr>
+      </w:pPr>
     </w:p>
     <w:p>
       <w:pPr>
@@ -281,7 +432,7 @@
 </file>
 
 <file path=word/styles.xml><?xml version="1.0" encoding="utf-8"?>
-<w:styles xmlns:mc="http://schemas.openxmlformats.org/markup-compatibility/2006" xmlns:r="http://schemas.openxmlformats.org/officeDocument/2006/relationships" xmlns:w="http://schemas.openxmlformats.org/wordprocessingml/2006/main" xmlns:w14="http://schemas.microsoft.com/office/word/2010/wordml" xmlns:w15="http://schemas.microsoft.com/office/word/2012/wordml" xmlns:w16se="http://schemas.microsoft.com/office/word/2015/wordml/symex" mc:Ignorable="w14 w15 w16se">
+<w:styles xmlns:mc="http://schemas.openxmlformats.org/markup-compatibility/2006" xmlns:r="http://schemas.openxmlformats.org/officeDocument/2006/relationships" xmlns:w="http://schemas.openxmlformats.org/wordprocessingml/2006/main" xmlns:w14="http://schemas.microsoft.com/office/word/2010/wordml" xmlns:w15="http://schemas.microsoft.com/office/word/2012/wordml" mc:Ignorable="w14 w15">
   <w:docDefaults>
     <w:rPrDefault>
       <w:rPr>

</xml_diff>

<commit_message>
mise a jour message d'erreur
</commit_message>
<xml_diff>
--- a/docs/Fonctionnalité alexandre.docx
+++ b/docs/Fonctionnalité alexandre.docx
@@ -1,6 +1,6 @@
 
 <file path=word/document.xml><?xml version="1.0" encoding="utf-8"?>
-<w:document xmlns:wpc="http://schemas.microsoft.com/office/word/2010/wordprocessingCanvas" xmlns:mc="http://schemas.openxmlformats.org/markup-compatibility/2006" xmlns:o="urn:schemas-microsoft-com:office:office" xmlns:r="http://schemas.openxmlformats.org/officeDocument/2006/relationships" xmlns:m="http://schemas.openxmlformats.org/officeDocument/2006/math" xmlns:v="urn:schemas-microsoft-com:vml" xmlns:wp14="http://schemas.microsoft.com/office/word/2010/wordprocessingDrawing" xmlns:wp="http://schemas.openxmlformats.org/drawingml/2006/wordprocessingDrawing" xmlns:w10="urn:schemas-microsoft-com:office:word" xmlns:w="http://schemas.openxmlformats.org/wordprocessingml/2006/main" xmlns:w14="http://schemas.microsoft.com/office/word/2010/wordml" xmlns:w15="http://schemas.microsoft.com/office/word/2012/wordml" xmlns:wpg="http://schemas.microsoft.com/office/word/2010/wordprocessingGroup" xmlns:wpi="http://schemas.microsoft.com/office/word/2010/wordprocessingInk" xmlns:wne="http://schemas.microsoft.com/office/word/2006/wordml" xmlns:wps="http://schemas.microsoft.com/office/word/2010/wordprocessingShape" mc:Ignorable="w14 w15 wp14">
+<w:document xmlns:wpc="http://schemas.microsoft.com/office/word/2010/wordprocessingCanvas" xmlns:cx="http://schemas.microsoft.com/office/drawing/2014/chartex" xmlns:cx1="http://schemas.microsoft.com/office/drawing/2015/9/8/chartex" xmlns:mc="http://schemas.openxmlformats.org/markup-compatibility/2006" xmlns:o="urn:schemas-microsoft-com:office:office" xmlns:r="http://schemas.openxmlformats.org/officeDocument/2006/relationships" xmlns:m="http://schemas.openxmlformats.org/officeDocument/2006/math" xmlns:v="urn:schemas-microsoft-com:vml" xmlns:wp14="http://schemas.microsoft.com/office/word/2010/wordprocessingDrawing" xmlns:wp="http://schemas.openxmlformats.org/drawingml/2006/wordprocessingDrawing" xmlns:w10="urn:schemas-microsoft-com:office:word" xmlns:w="http://schemas.openxmlformats.org/wordprocessingml/2006/main" xmlns:w14="http://schemas.microsoft.com/office/word/2010/wordml" xmlns:w15="http://schemas.microsoft.com/office/word/2012/wordml" xmlns:w16se="http://schemas.microsoft.com/office/word/2015/wordml/symex" xmlns:wpg="http://schemas.microsoft.com/office/word/2010/wordprocessingGroup" xmlns:wpi="http://schemas.microsoft.com/office/word/2010/wordprocessingInk" xmlns:wne="http://schemas.microsoft.com/office/word/2006/wordml" xmlns:wps="http://schemas.microsoft.com/office/word/2010/wordprocessingShape" mc:Ignorable="w14 w15 w16se wp14">
   <w:body>
     <w:p>
       <w:pPr>
@@ -24,13 +24,6 @@
     </w:p>
     <w:p>
       <w:pPr>
-        <w:rPr>
-          <w:lang w:val="fr-FR"/>
-        </w:rPr>
-      </w:pPr>
-    </w:p>
-    <w:p>
-      <w:pPr>
         <w:ind w:left="1440"/>
         <w:rPr>
           <w:lang w:val="fr-FR"/>
@@ -83,6 +76,20 @@
           <w:lang w:val="fr-FR"/>
         </w:rPr>
         <w:t>Mise à jour des informations</w:t>
+      </w:r>
+    </w:p>
+    <w:p>
+      <w:pPr>
+        <w:ind w:left="1440"/>
+        <w:rPr>
+          <w:lang w:val="fr-FR"/>
+        </w:rPr>
+      </w:pPr>
+      <w:r>
+        <w:rPr>
+          <w:lang w:val="fr-FR"/>
+        </w:rPr>
+        <w:t>Validation du compte</w:t>
       </w:r>
     </w:p>
     <w:p>
@@ -236,24 +243,14 @@
         <w:rPr>
           <w:lang w:val="fr-FR"/>
         </w:rPr>
-        <w:t xml:space="preserve">, résolu avec le serveur de </w:t>
-      </w:r>
-      <w:proofErr w:type="spellStart"/>
-      <w:proofErr w:type="gramStart"/>
-      <w:r>
-        <w:rPr>
-          <w:lang w:val="fr-FR"/>
-        </w:rPr>
-        <w:t>frederic</w:t>
-      </w:r>
-      <w:proofErr w:type="spellEnd"/>
-      <w:r>
-        <w:rPr>
-          <w:lang w:val="fr-FR"/>
-        </w:rPr>
-        <w:t xml:space="preserve"> .</w:t>
-      </w:r>
-      <w:proofErr w:type="gramEnd"/>
+        <w:t xml:space="preserve">, résolu avec le </w:t>
+      </w:r>
+      <w:r>
+        <w:rPr>
+          <w:lang w:val="fr-FR"/>
+        </w:rPr>
+        <w:t>serveur.</w:t>
+      </w:r>
     </w:p>
     <w:p>
       <w:pPr>
@@ -267,14 +264,12 @@
         </w:rPr>
         <w:t xml:space="preserve">Mise </w:t>
       </w:r>
-      <w:proofErr w:type="spellStart"/>
-      <w:r>
-        <w:rPr>
-          <w:lang w:val="fr-FR"/>
-        </w:rPr>
-        <w:t>a</w:t>
-      </w:r>
-      <w:proofErr w:type="spellEnd"/>
+      <w:r>
+        <w:rPr>
+          <w:lang w:val="fr-FR"/>
+        </w:rPr>
+        <w:t>à</w:t>
+      </w:r>
       <w:r>
         <w:rPr>
           <w:lang w:val="fr-FR"/>
@@ -307,6 +302,26 @@
           <w:lang w:val="fr-FR"/>
         </w:rPr>
         <w:t xml:space="preserve">Amélioration </w:t>
+      </w:r>
+    </w:p>
+    <w:p>
+      <w:pPr>
+        <w:rPr>
+          <w:lang w:val="fr-FR"/>
+        </w:rPr>
+      </w:pPr>
+    </w:p>
+    <w:p>
+      <w:pPr>
+        <w:rPr>
+          <w:lang w:val="fr-FR"/>
+        </w:rPr>
+      </w:pPr>
+      <w:r>
+        <w:rPr>
+          <w:lang w:val="fr-FR"/>
+        </w:rPr>
+        <w:t>Plus de sécurité au niveau du compte</w:t>
       </w:r>
       <w:bookmarkStart w:id="0" w:name="_GoBack"/>
       <w:bookmarkEnd w:id="0"/>
@@ -317,26 +332,6 @@
           <w:lang w:val="fr-FR"/>
         </w:rPr>
       </w:pPr>
-    </w:p>
-    <w:p>
-      <w:pPr>
-        <w:rPr>
-          <w:lang w:val="fr-FR"/>
-        </w:rPr>
-      </w:pPr>
-      <w:r>
-        <w:rPr>
-          <w:lang w:val="fr-FR"/>
-        </w:rPr>
-        <w:t>Plus de sécurité au niveau du compte</w:t>
-      </w:r>
-    </w:p>
-    <w:p>
-      <w:pPr>
-        <w:rPr>
-          <w:lang w:val="fr-FR"/>
-        </w:rPr>
-      </w:pPr>
       <w:r>
         <w:rPr>
           <w:lang w:val="fr-FR"/>
@@ -371,14 +366,12 @@
         </w:rPr>
         <w:t xml:space="preserve"> temporaire par email </w:t>
       </w:r>
-      <w:proofErr w:type="spellStart"/>
-      <w:r>
-        <w:rPr>
-          <w:lang w:val="fr-FR"/>
-        </w:rPr>
-        <w:t>a</w:t>
-      </w:r>
-      <w:proofErr w:type="spellEnd"/>
+      <w:r>
+        <w:rPr>
+          <w:lang w:val="fr-FR"/>
+        </w:rPr>
+        <w:t>à</w:t>
+      </w:r>
       <w:r>
         <w:rPr>
           <w:lang w:val="fr-FR"/>
@@ -392,13 +385,25 @@
           <w:lang w:val="fr-FR"/>
         </w:rPr>
       </w:pPr>
-    </w:p>
-    <w:p>
-      <w:pPr>
-        <w:rPr>
-          <w:lang w:val="fr-FR"/>
-        </w:rPr>
-      </w:pPr>
+      <w:r>
+        <w:rPr>
+          <w:lang w:val="fr-FR"/>
+        </w:rPr>
+        <w:t xml:space="preserve">Pouvoir Envoyer des emails de confirmation supplémentaire </w:t>
+      </w:r>
+    </w:p>
+    <w:p>
+      <w:pPr>
+        <w:rPr>
+          <w:lang w:val="fr-FR"/>
+        </w:rPr>
+      </w:pPr>
+      <w:r>
+        <w:rPr>
+          <w:lang w:val="fr-FR"/>
+        </w:rPr>
+        <w:t xml:space="preserve">Modification des recette partie admin a complété </w:t>
+      </w:r>
     </w:p>
     <w:p>
       <w:pPr>
@@ -432,7 +437,7 @@
 </file>
 
 <file path=word/styles.xml><?xml version="1.0" encoding="utf-8"?>
-<w:styles xmlns:mc="http://schemas.openxmlformats.org/markup-compatibility/2006" xmlns:r="http://schemas.openxmlformats.org/officeDocument/2006/relationships" xmlns:w="http://schemas.openxmlformats.org/wordprocessingml/2006/main" xmlns:w14="http://schemas.microsoft.com/office/word/2010/wordml" xmlns:w15="http://schemas.microsoft.com/office/word/2012/wordml" mc:Ignorable="w14 w15">
+<w:styles xmlns:mc="http://schemas.openxmlformats.org/markup-compatibility/2006" xmlns:r="http://schemas.openxmlformats.org/officeDocument/2006/relationships" xmlns:w="http://schemas.openxmlformats.org/wordprocessingml/2006/main" xmlns:w14="http://schemas.microsoft.com/office/word/2010/wordml" xmlns:w15="http://schemas.microsoft.com/office/word/2012/wordml" xmlns:w16se="http://schemas.microsoft.com/office/word/2015/wordml/symex" mc:Ignorable="w14 w15 w16se">
   <w:docDefaults>
     <w:rPrDefault>
       <w:rPr>

</xml_diff>